<commit_message>
Another Theme added plus updated index
</commit_message>
<xml_diff>
--- a/projects/PROYECTOS.docx
+++ b/projects/PROYECTOS.docx
@@ -152,13 +152,31 @@
         <w:rPr>
           <w:lang w:val="en-US"/>
         </w:rPr>
-        <w:t xml:space="preserve"> : - Thank to the student residence I was living during my attendance to university,</w:t>
-      </w:r>
-      <w:r>
-        <w:rPr>
-          <w:lang w:val="en-US"/>
-        </w:rPr>
-        <w:t xml:space="preserve"> that allowed a group of students, including myself, </w:t>
+        <w:t xml:space="preserve"> : - </w:t>
+      </w:r>
+      <w:r>
+        <w:rPr>
+          <w:lang w:val="en-US"/>
+        </w:rPr>
+        <w:t>T</w:t>
+      </w:r>
+      <w:r>
+        <w:rPr>
+          <w:lang w:val="en-US"/>
+        </w:rPr>
+        <w:t>he student residence I was living during my attendance to university</w:t>
+      </w:r>
+      <w:r>
+        <w:rPr>
+          <w:lang w:val="en-US"/>
+        </w:rPr>
+        <w:t xml:space="preserve"> </w:t>
+      </w:r>
+      <w:r>
+        <w:rPr>
+          <w:lang w:val="en-US"/>
+        </w:rPr>
+        <w:t xml:space="preserve"> allowed a group of students, including myself, </w:t>
       </w:r>
       <w:r>
         <w:rPr>
@@ -178,7 +196,13 @@
         <w:rPr>
           <w:lang w:val="en-US"/>
         </w:rPr>
-        <w:t xml:space="preserve"> network, coaxial-cable based, on the residence. </w:t>
+        <w:t xml:space="preserve"> network, coaxia</w:t>
+      </w:r>
+      <w:r>
+        <w:rPr>
+          <w:lang w:val="en-US"/>
+        </w:rPr>
+        <w:t>l-cable based, on the residence.</w:t>
       </w:r>
     </w:p>
     <w:p>
@@ -241,21 +265,7 @@
         <w:rPr>
           <w:lang w:val="en-US"/>
         </w:rPr>
-        <w:t xml:space="preserve"> a kind of common wall for anonymous or non-</w:t>
-      </w:r>
-      <w:proofErr w:type="spellStart"/>
-      <w:r>
-        <w:rPr>
-          <w:lang w:val="en-US"/>
-        </w:rPr>
-        <w:t>anonymos</w:t>
-      </w:r>
-      <w:proofErr w:type="spellEnd"/>
-      <w:r>
-        <w:rPr>
-          <w:lang w:val="en-US"/>
-        </w:rPr>
-        <w:t xml:space="preserve"> comments, based on plain text, batch files and own code in </w:t>
+        <w:t xml:space="preserve"> a kind of common wall for comments, based on plain text, batch files and own code in </w:t>
       </w:r>
       <w:r>
         <w:rPr>
@@ -273,7 +283,25 @@
         <w:rPr>
           <w:lang w:val="en-US"/>
         </w:rPr>
-        <w:t xml:space="preserve"> Funnily</w:t>
+        <w:t xml:space="preserve"> </w:t>
+      </w:r>
+      <w:r>
+        <w:rPr>
+          <w:lang w:val="en-US"/>
+        </w:rPr>
+        <w:t>The system was designed to allow people to post comments on a wall about any topic , ordered as a list with the most recent at the top, giving them the possibility to do it under their name or anonymously.</w:t>
+      </w:r>
+      <w:r>
+        <w:rPr>
+          <w:lang w:val="en-US"/>
+        </w:rPr>
+        <w:br/>
+      </w:r>
+      <w:r>
+        <w:rPr>
+          <w:lang w:val="en-US"/>
+        </w:rPr>
+        <w:t>Funnily</w:t>
       </w:r>
       <w:r>
         <w:rPr>
@@ -329,14 +357,12 @@
         </w:rPr>
         <w:t xml:space="preserve">anonymous </w:t>
       </w:r>
-      <w:proofErr w:type="spellStart"/>
-      <w:r>
-        <w:rPr>
-          <w:lang w:val="en-US"/>
-        </w:rPr>
-        <w:t>swering</w:t>
-      </w:r>
-      <w:proofErr w:type="spellEnd"/>
+      <w:r>
+        <w:rPr>
+          <w:lang w:val="en-US"/>
+        </w:rPr>
+        <w:t>swearing</w:t>
+      </w:r>
       <w:r>
         <w:rPr>
           <w:lang w:val="en-US"/>
@@ -429,7 +455,25 @@
         <w:rPr>
           <w:lang w:val="en-US"/>
         </w:rPr>
-        <w:t xml:space="preserve">A community place grown after our needs at College in order to have a common place to gather in order to share course materials, </w:t>
+        <w:t xml:space="preserve">A community place grown after our needs at College in order to have a common place to gather </w:t>
+      </w:r>
+      <w:r>
+        <w:rPr>
+          <w:lang w:val="en-US"/>
+        </w:rPr>
+        <w:t>for sharing</w:t>
+      </w:r>
+      <w:r>
+        <w:rPr>
+          <w:lang w:val="en-US"/>
+        </w:rPr>
+        <w:t xml:space="preserve"> course materials, </w:t>
+      </w:r>
+      <w:r>
+        <w:rPr>
+          <w:lang w:val="en-US"/>
+        </w:rPr>
+        <w:t>opinions, extra activities or projects.</w:t>
       </w:r>
     </w:p>
     <w:p>
@@ -584,6 +628,7 @@
         <w:rPr>
           <w:lang w:val="en-US"/>
         </w:rPr>
+        <w:lastRenderedPageBreak/>
         <w:t>Shadowrun.es-</w:t>
       </w:r>
     </w:p>
@@ -598,7 +643,6 @@
         <w:rPr>
           <w:lang w:val="en-US"/>
         </w:rPr>
-        <w:lastRenderedPageBreak/>
         <w:t>RadSound</w:t>
       </w:r>
       <w:proofErr w:type="spellEnd"/>

</xml_diff>

<commit_message>
Mid update, index with portfolio and modalbox
</commit_message>
<xml_diff>
--- a/projects/PROYECTOS.docx
+++ b/projects/PROYECTOS.docx
@@ -815,6 +815,922 @@
         </w:rPr>
         <w:t>Nucleus -</w:t>
       </w:r>
+    </w:p>
+    <w:p>
+      <w:pPr>
+        <w:rPr>
+          <w:lang w:val="en-US"/>
+        </w:rPr>
+      </w:pPr>
+    </w:p>
+    <w:p>
+      <w:pPr>
+        <w:rPr>
+          <w:lang w:val="en-US"/>
+        </w:rPr>
+      </w:pPr>
+    </w:p>
+    <w:p>
+      <w:pPr>
+        <w:rPr>
+          <w:lang w:val="en-US"/>
+        </w:rPr>
+      </w:pPr>
+    </w:p>
+    <w:p>
+      <w:pPr>
+        <w:rPr>
+          <w:lang w:val="en-US"/>
+        </w:rPr>
+      </w:pPr>
+      <w:r>
+        <w:rPr>
+          <w:lang w:val="en-US"/>
+        </w:rPr>
+        <w:t>Dear Sir or Madam,</w:t>
+      </w:r>
+    </w:p>
+    <w:p>
+      <w:pPr>
+        <w:rPr>
+          <w:lang w:val="en-US"/>
+        </w:rPr>
+      </w:pPr>
+      <w:r>
+        <w:rPr>
+          <w:lang w:val="en-US"/>
+        </w:rPr>
+        <w:t>I have selected 4 relevant projects on my professional background to serve as a portfolio for providing a proper explanation of my contributions on each project.</w:t>
+      </w:r>
+    </w:p>
+    <w:p>
+      <w:pPr>
+        <w:rPr>
+          <w:lang w:val="en-US"/>
+        </w:rPr>
+      </w:pPr>
+      <w:r>
+        <w:rPr>
+          <w:lang w:val="en-US"/>
+        </w:rPr>
+        <w:t>Would you require more portfolio examples or deeper information?, please do not hesitate to contact me.</w:t>
+      </w:r>
+    </w:p>
+    <w:p>
+      <w:pPr>
+        <w:rPr>
+          <w:lang w:val="en-US"/>
+        </w:rPr>
+      </w:pPr>
+    </w:p>
+    <w:p>
+      <w:pPr>
+        <w:rPr>
+          <w:lang w:val="en-US"/>
+        </w:rPr>
+      </w:pPr>
+      <w:r>
+        <w:rPr>
+          <w:lang w:val="en-US"/>
+        </w:rPr>
+        <w:t>Please find the following list of relevant projects for Booking.com regarding web technologies:</w:t>
+      </w:r>
+    </w:p>
+    <w:p>
+      <w:pPr>
+        <w:rPr>
+          <w:lang w:val="en-US"/>
+        </w:rPr>
+      </w:pPr>
+    </w:p>
+    <w:p>
+      <w:pPr>
+        <w:rPr>
+          <w:lang w:val="en-US"/>
+        </w:rPr>
+      </w:pPr>
+      <w:r>
+        <w:rPr>
+          <w:b/>
+          <w:sz w:val="28"/>
+          <w:szCs w:val="28"/>
+          <w:lang w:val="en-US"/>
+        </w:rPr>
+        <w:t xml:space="preserve">Nucleus </w:t>
+      </w:r>
+      <w:r>
+        <w:rPr>
+          <w:lang w:val="en-US"/>
+        </w:rPr>
+        <w:t xml:space="preserve">- It's </w:t>
+      </w:r>
+      <w:proofErr w:type="spellStart"/>
+      <w:r>
+        <w:rPr>
+          <w:lang w:val="en-US"/>
+        </w:rPr>
+        <w:t>Subatomic's</w:t>
+      </w:r>
+      <w:proofErr w:type="spellEnd"/>
+      <w:r>
+        <w:rPr>
+          <w:lang w:val="en-US"/>
+        </w:rPr>
+        <w:t xml:space="preserve"> Backend custom made solution. I am in charge of this project, from conception till its actual state version 0.4 . </w:t>
+      </w:r>
+    </w:p>
+    <w:p>
+      <w:pPr>
+        <w:rPr>
+          <w:lang w:val="en-US"/>
+        </w:rPr>
+      </w:pPr>
+      <w:r>
+        <w:rPr>
+          <w:lang w:val="en-US"/>
+        </w:rPr>
+        <w:t>I designed, developed and implemented it.</w:t>
+      </w:r>
+    </w:p>
+    <w:p>
+      <w:pPr>
+        <w:rPr>
+          <w:lang w:val="en-US"/>
+        </w:rPr>
+      </w:pPr>
+      <w:r>
+        <w:rPr>
+          <w:lang w:val="en-US"/>
+        </w:rPr>
+        <w:t xml:space="preserve">It's a system based on </w:t>
+      </w:r>
+      <w:proofErr w:type="spellStart"/>
+      <w:r>
+        <w:rPr>
+          <w:lang w:val="en-US"/>
+        </w:rPr>
+        <w:t>php</w:t>
+      </w:r>
+      <w:proofErr w:type="spellEnd"/>
+      <w:r>
+        <w:rPr>
+          <w:lang w:val="en-US"/>
+        </w:rPr>
+        <w:t xml:space="preserve">, SQL on the server and </w:t>
+      </w:r>
+      <w:proofErr w:type="spellStart"/>
+      <w:r>
+        <w:rPr>
+          <w:lang w:val="en-US"/>
+        </w:rPr>
+        <w:t>Jquery</w:t>
+      </w:r>
+      <w:proofErr w:type="spellEnd"/>
+      <w:r>
+        <w:rPr>
+          <w:lang w:val="en-US"/>
+        </w:rPr>
+        <w:t xml:space="preserve"> and a themed twitter bootstrap framework for the frontend.</w:t>
+      </w:r>
+    </w:p>
+    <w:p>
+      <w:pPr>
+        <w:rPr>
+          <w:lang w:val="en-US"/>
+        </w:rPr>
+      </w:pPr>
+      <w:r>
+        <w:rPr>
+          <w:lang w:val="en-US"/>
+        </w:rPr>
+        <w:t xml:space="preserve">Unfortunately I cannot provide a login for it , but you can see some pages that are available as anonymous user: </w:t>
+      </w:r>
+    </w:p>
+    <w:p>
+      <w:hyperlink r:id="rId4" w:history="1">
+        <w:r>
+          <w:rPr>
+            <w:rStyle w:val="Hyperlink"/>
+          </w:rPr>
+          <w:t>http://www.subatomic.nl/backend/backendv2/</w:t>
+        </w:r>
+      </w:hyperlink>
+    </w:p>
+    <w:p>
+      <w:pPr>
+        <w:rPr>
+          <w:lang w:val="en-US"/>
+        </w:rPr>
+      </w:pPr>
+      <w:r>
+        <w:rPr>
+          <w:lang w:val="en-US"/>
+        </w:rPr>
+        <w:t xml:space="preserve">Please bear in mind that this is version 0.4 therefore some </w:t>
+      </w:r>
+      <w:proofErr w:type="spellStart"/>
+      <w:r>
+        <w:rPr>
+          <w:lang w:val="en-US"/>
+        </w:rPr>
+        <w:t>copywrite</w:t>
+      </w:r>
+      <w:proofErr w:type="spellEnd"/>
+      <w:r>
+        <w:rPr>
+          <w:lang w:val="en-US"/>
+        </w:rPr>
+        <w:t xml:space="preserve"> issues or some bugs will be present.</w:t>
+      </w:r>
+    </w:p>
+    <w:p>
+      <w:pPr>
+        <w:rPr>
+          <w:lang w:val="en-US"/>
+        </w:rPr>
+      </w:pPr>
+    </w:p>
+    <w:p>
+      <w:pPr>
+        <w:rPr>
+          <w:lang w:val="en-US"/>
+        </w:rPr>
+      </w:pPr>
+      <w:proofErr w:type="spellStart"/>
+      <w:r>
+        <w:rPr>
+          <w:b/>
+          <w:sz w:val="28"/>
+          <w:szCs w:val="28"/>
+          <w:lang w:val="en-US"/>
+        </w:rPr>
+        <w:t>Looklala</w:t>
+      </w:r>
+      <w:proofErr w:type="spellEnd"/>
+      <w:r>
+        <w:rPr>
+          <w:lang w:val="en-US"/>
+        </w:rPr>
+        <w:t xml:space="preserve"> - </w:t>
+      </w:r>
+      <w:proofErr w:type="spellStart"/>
+      <w:r>
+        <w:rPr>
+          <w:lang w:val="en-US"/>
+        </w:rPr>
+        <w:t>Looklala</w:t>
+      </w:r>
+      <w:proofErr w:type="spellEnd"/>
+      <w:r>
+        <w:rPr>
+          <w:lang w:val="en-US"/>
+        </w:rPr>
+        <w:t xml:space="preserve"> is an e-commerce site aimed to sell fashion goods on demand. It's the result of my startup endeavor Radical Graphics.</w:t>
+      </w:r>
+    </w:p>
+    <w:p>
+      <w:pPr>
+        <w:rPr>
+          <w:lang w:val="en-US"/>
+        </w:rPr>
+      </w:pPr>
+      <w:r>
+        <w:rPr>
+          <w:lang w:val="en-US"/>
+        </w:rPr>
+        <w:t>I was in charge of everything in this project, from early conception till now. I created the business development plan and the early pitch presentations.</w:t>
+      </w:r>
+      <w:r>
+        <w:rPr>
+          <w:lang w:val="en-US"/>
+        </w:rPr>
+        <w:br/>
+        <w:t>I created prototypes and concepts.</w:t>
+      </w:r>
+      <w:r>
+        <w:rPr>
+          <w:lang w:val="en-US"/>
+        </w:rPr>
+        <w:br/>
+        <w:t>I designed the visuals and interactions of the site. I created the graphics, style guide, and in general aesthetics artifacts (including photographic material).</w:t>
+      </w:r>
+      <w:r>
+        <w:rPr>
+          <w:lang w:val="en-US"/>
+        </w:rPr>
+        <w:br/>
+        <w:t>I designed the DB and the basic Business Model Rules.</w:t>
+      </w:r>
+    </w:p>
+    <w:p>
+      <w:pPr>
+        <w:rPr>
+          <w:lang w:val="en-US"/>
+        </w:rPr>
+      </w:pPr>
+      <w:r>
+        <w:rPr>
+          <w:lang w:val="en-US"/>
+        </w:rPr>
+        <w:t xml:space="preserve">I implemented the site with well know technology solutions as SQL, PHP, </w:t>
+      </w:r>
+      <w:proofErr w:type="spellStart"/>
+      <w:r>
+        <w:rPr>
+          <w:lang w:val="en-US"/>
+        </w:rPr>
+        <w:t>Javascript</w:t>
+      </w:r>
+      <w:proofErr w:type="spellEnd"/>
+      <w:r>
+        <w:rPr>
+          <w:lang w:val="en-US"/>
+        </w:rPr>
+        <w:t>, and HTML.</w:t>
+      </w:r>
+    </w:p>
+    <w:p>
+      <w:pPr>
+        <w:rPr>
+          <w:lang w:val="en-US"/>
+        </w:rPr>
+      </w:pPr>
+      <w:proofErr w:type="spellStart"/>
+      <w:r>
+        <w:rPr>
+          <w:lang w:val="en-US"/>
+        </w:rPr>
+        <w:t>Jquery</w:t>
+      </w:r>
+      <w:proofErr w:type="spellEnd"/>
+      <w:r>
+        <w:rPr>
+          <w:lang w:val="en-US"/>
+        </w:rPr>
+        <w:t xml:space="preserve"> and </w:t>
+      </w:r>
+      <w:proofErr w:type="spellStart"/>
+      <w:r>
+        <w:rPr>
+          <w:lang w:val="en-US"/>
+        </w:rPr>
+        <w:t>Mootools</w:t>
+      </w:r>
+      <w:proofErr w:type="spellEnd"/>
+      <w:r>
+        <w:rPr>
+          <w:lang w:val="en-US"/>
+        </w:rPr>
+        <w:t xml:space="preserve"> </w:t>
+      </w:r>
+      <w:proofErr w:type="spellStart"/>
+      <w:r>
+        <w:rPr>
+          <w:lang w:val="en-US"/>
+        </w:rPr>
+        <w:t>javascript</w:t>
+      </w:r>
+      <w:proofErr w:type="spellEnd"/>
+      <w:r>
+        <w:rPr>
+          <w:lang w:val="en-US"/>
+        </w:rPr>
+        <w:t xml:space="preserve"> libraries were used as well as some own code.</w:t>
+      </w:r>
+    </w:p>
+    <w:p>
+      <w:pPr>
+        <w:rPr>
+          <w:lang w:val="en-US"/>
+        </w:rPr>
+      </w:pPr>
+      <w:r>
+        <w:rPr>
+          <w:lang w:val="en-US"/>
+        </w:rPr>
+        <w:t>The site provides a bridge to a third party provider for dealing with the secure connection required for payments and shipping.</w:t>
+      </w:r>
+    </w:p>
+    <w:p>
+      <w:pPr>
+        <w:rPr>
+          <w:lang w:val="en-US"/>
+        </w:rPr>
+      </w:pPr>
+      <w:r>
+        <w:rPr>
+          <w:lang w:val="en-US"/>
+        </w:rPr>
+        <w:t>Once I started to iterate over the implementation, I also conducted some usability tests and A/B test to improve the conversion rate and in general the user experience of the site.</w:t>
+      </w:r>
+    </w:p>
+    <w:p>
+      <w:pPr>
+        <w:rPr>
+          <w:lang w:val="en-US"/>
+        </w:rPr>
+      </w:pPr>
+      <w:r>
+        <w:rPr>
+          <w:lang w:val="en-US"/>
+        </w:rPr>
+        <w:t>The link provided is an old one to a previous version of the site that I think it's more relevant for showing my web works:</w:t>
+      </w:r>
+    </w:p>
+    <w:p>
+      <w:hyperlink r:id="rId5" w:history="1">
+        <w:r>
+          <w:rPr>
+            <w:rStyle w:val="Hyperlink"/>
+          </w:rPr>
+          <w:t>http://looklala.com/looklala/beta09/home.php</w:t>
+        </w:r>
+      </w:hyperlink>
+    </w:p>
+    <w:p>
+      <w:proofErr w:type="spellStart"/>
+      <w:r>
+        <w:t>Nevertheless</w:t>
+      </w:r>
+      <w:proofErr w:type="spellEnd"/>
+      <w:r>
+        <w:t xml:space="preserve"> </w:t>
+      </w:r>
+      <w:proofErr w:type="spellStart"/>
+      <w:r>
+        <w:t>also</w:t>
+      </w:r>
+      <w:proofErr w:type="spellEnd"/>
+      <w:r>
+        <w:t xml:space="preserve"> </w:t>
+      </w:r>
+      <w:proofErr w:type="spellStart"/>
+      <w:r>
+        <w:t>you</w:t>
+      </w:r>
+      <w:proofErr w:type="spellEnd"/>
+      <w:r>
+        <w:t xml:space="preserve"> can </w:t>
+      </w:r>
+      <w:proofErr w:type="spellStart"/>
+      <w:r>
+        <w:t>visit</w:t>
+      </w:r>
+      <w:proofErr w:type="spellEnd"/>
+      <w:r>
+        <w:t xml:space="preserve"> </w:t>
+      </w:r>
+      <w:hyperlink r:id="rId6" w:history="1">
+        <w:r>
+          <w:rPr>
+            <w:rStyle w:val="Hyperlink"/>
+          </w:rPr>
+          <w:t>looklala.com</w:t>
+        </w:r>
+      </w:hyperlink>
+      <w:r>
+        <w:t xml:space="preserve"> </w:t>
+      </w:r>
+      <w:proofErr w:type="spellStart"/>
+      <w:r>
+        <w:t>which</w:t>
+      </w:r>
+      <w:proofErr w:type="spellEnd"/>
+      <w:r>
+        <w:t xml:space="preserve"> </w:t>
+      </w:r>
+      <w:proofErr w:type="spellStart"/>
+      <w:r>
+        <w:t>will</w:t>
+      </w:r>
+      <w:proofErr w:type="spellEnd"/>
+      <w:r>
+        <w:t xml:space="preserve"> show </w:t>
+      </w:r>
+      <w:proofErr w:type="spellStart"/>
+      <w:r>
+        <w:t>the</w:t>
+      </w:r>
+      <w:proofErr w:type="spellEnd"/>
+      <w:r>
+        <w:t xml:space="preserve"> </w:t>
+      </w:r>
+      <w:proofErr w:type="spellStart"/>
+      <w:r>
+        <w:t>current</w:t>
+      </w:r>
+      <w:proofErr w:type="spellEnd"/>
+      <w:r>
+        <w:t xml:space="preserve"> </w:t>
+      </w:r>
+      <w:proofErr w:type="spellStart"/>
+      <w:r>
+        <w:t>version</w:t>
+      </w:r>
+      <w:proofErr w:type="spellEnd"/>
+    </w:p>
+    <w:p>
+      <w:pPr>
+        <w:rPr>
+          <w:b/>
+          <w:sz w:val="28"/>
+          <w:lang w:val="en-US"/>
+        </w:rPr>
+      </w:pPr>
+    </w:p>
+    <w:p>
+      <w:pPr>
+        <w:rPr>
+          <w:lang w:val="en-US"/>
+        </w:rPr>
+      </w:pPr>
+      <w:proofErr w:type="spellStart"/>
+      <w:r>
+        <w:rPr>
+          <w:b/>
+          <w:sz w:val="28"/>
+          <w:lang w:val="en-US"/>
+        </w:rPr>
+        <w:t>Yezzle</w:t>
+      </w:r>
+      <w:proofErr w:type="spellEnd"/>
+      <w:r>
+        <w:rPr>
+          <w:b/>
+          <w:sz w:val="28"/>
+          <w:lang w:val="en-US"/>
+        </w:rPr>
+        <w:t xml:space="preserve"> </w:t>
+      </w:r>
+      <w:r>
+        <w:rPr>
+          <w:lang w:val="en-US"/>
+        </w:rPr>
+        <w:t xml:space="preserve">- </w:t>
+      </w:r>
+      <w:proofErr w:type="spellStart"/>
+      <w:r>
+        <w:rPr>
+          <w:lang w:val="en-US"/>
+        </w:rPr>
+        <w:t>Yezzle</w:t>
+      </w:r>
+      <w:proofErr w:type="spellEnd"/>
+      <w:r>
+        <w:rPr>
+          <w:lang w:val="en-US"/>
+        </w:rPr>
+        <w:t xml:space="preserve"> is an online gaming platform aimed to a mid age target group that enjoys to play puzzles, crosswords and </w:t>
+      </w:r>
+      <w:proofErr w:type="spellStart"/>
+      <w:r>
+        <w:rPr>
+          <w:lang w:val="en-US"/>
+        </w:rPr>
+        <w:t>braintrain</w:t>
+      </w:r>
+      <w:proofErr w:type="spellEnd"/>
+      <w:r>
+        <w:rPr>
+          <w:lang w:val="en-US"/>
+        </w:rPr>
+        <w:t xml:space="preserve"> games in general.  It was the effort from </w:t>
+      </w:r>
+      <w:proofErr w:type="spellStart"/>
+      <w:r>
+        <w:rPr>
+          <w:lang w:val="en-US"/>
+        </w:rPr>
+        <w:t>Telegraaf</w:t>
+      </w:r>
+      <w:proofErr w:type="spellEnd"/>
+      <w:r>
+        <w:rPr>
+          <w:lang w:val="en-US"/>
+        </w:rPr>
+        <w:t xml:space="preserve"> Media </w:t>
+      </w:r>
+      <w:proofErr w:type="spellStart"/>
+      <w:r>
+        <w:rPr>
+          <w:lang w:val="en-US"/>
+        </w:rPr>
+        <w:t>Groep</w:t>
+      </w:r>
+      <w:proofErr w:type="spellEnd"/>
+      <w:r>
+        <w:rPr>
+          <w:lang w:val="en-US"/>
+        </w:rPr>
+        <w:t xml:space="preserve"> digital division (</w:t>
+      </w:r>
+      <w:proofErr w:type="spellStart"/>
+      <w:r>
+        <w:rPr>
+          <w:lang w:val="en-US"/>
+        </w:rPr>
+        <w:t>Keesing</w:t>
+      </w:r>
+      <w:proofErr w:type="spellEnd"/>
+      <w:r>
+        <w:rPr>
+          <w:lang w:val="en-US"/>
+        </w:rPr>
+        <w:t xml:space="preserve"> Games) to bring online its successful business "</w:t>
+      </w:r>
+      <w:proofErr w:type="spellStart"/>
+      <w:r>
+        <w:rPr>
+          <w:lang w:val="en-US"/>
+        </w:rPr>
+        <w:t>Denksport</w:t>
+      </w:r>
+      <w:proofErr w:type="spellEnd"/>
+      <w:r>
+        <w:rPr>
+          <w:lang w:val="en-US"/>
+        </w:rPr>
+        <w:t xml:space="preserve">".  The site was conceptual designed to be a meeting point for these players and provide social media capabilities to the platform. The site was aimed to incorporate some engagement loops ,as </w:t>
+      </w:r>
+      <w:proofErr w:type="spellStart"/>
+      <w:r>
+        <w:rPr>
+          <w:lang w:val="en-US"/>
+        </w:rPr>
+        <w:t>MindIndex</w:t>
+      </w:r>
+      <w:proofErr w:type="spellEnd"/>
+      <w:r>
+        <w:rPr>
+          <w:lang w:val="en-US"/>
+        </w:rPr>
+        <w:t xml:space="preserve"> or Profile views, to power up its communities capabilities.</w:t>
+      </w:r>
+    </w:p>
+    <w:p>
+      <w:pPr>
+        <w:rPr>
+          <w:lang w:val="en-US"/>
+        </w:rPr>
+      </w:pPr>
+      <w:r>
+        <w:rPr>
+          <w:lang w:val="en-US"/>
+        </w:rPr>
+        <w:t xml:space="preserve">I was in charge of creating the concept mechanics and prototypes for the site based on the initial pitch ideas presented to me by the project owner . I also created the Functional design and the UX design for the site. I worked with some external partners in the visual designs, style guide and game design. The implementation was outsourced but at that point I was promoted to Site Manager for the project, effectively being the overall manager for the site, taking care </w:t>
+      </w:r>
+      <w:r>
+        <w:rPr>
+          <w:lang w:val="en-US"/>
+        </w:rPr>
+        <w:lastRenderedPageBreak/>
+        <w:t>of supervising development, architecture, design, QA and coordinating efforts with business and game development units.</w:t>
+      </w:r>
+    </w:p>
+    <w:p>
+      <w:pPr>
+        <w:rPr>
+          <w:lang w:val="en-US"/>
+        </w:rPr>
+      </w:pPr>
+      <w:r>
+        <w:rPr>
+          <w:lang w:val="en-US"/>
+        </w:rPr>
+        <w:t xml:space="preserve">The site is live at </w:t>
+      </w:r>
+      <w:hyperlink r:id="rId7" w:history="1">
+        <w:r>
+          <w:rPr>
+            <w:rStyle w:val="Hyperlink"/>
+            <w:lang w:val="en-US"/>
+          </w:rPr>
+          <w:t>http://www.yezzle.nl</w:t>
+        </w:r>
+      </w:hyperlink>
+      <w:r>
+        <w:rPr>
+          <w:lang w:val="en-US"/>
+        </w:rPr>
+        <w:br/>
+        <w:t>You will need to register, unfortunately I am unable to provide a guest login, in order to experience the full fledge site. Happily enough there's a trial option for free :-)</w:t>
+      </w:r>
+    </w:p>
+    <w:p>
+      <w:pPr>
+        <w:rPr>
+          <w:b/>
+          <w:sz w:val="28"/>
+          <w:lang w:val="en-US"/>
+        </w:rPr>
+      </w:pPr>
+    </w:p>
+    <w:p>
+      <w:pPr>
+        <w:rPr>
+          <w:lang w:val="en-US"/>
+        </w:rPr>
+      </w:pPr>
+      <w:proofErr w:type="spellStart"/>
+      <w:r>
+        <w:rPr>
+          <w:b/>
+          <w:sz w:val="28"/>
+          <w:szCs w:val="28"/>
+          <w:lang w:val="en-US"/>
+        </w:rPr>
+        <w:t>Buildzone</w:t>
+      </w:r>
+      <w:proofErr w:type="spellEnd"/>
+      <w:r>
+        <w:rPr>
+          <w:lang w:val="en-US"/>
+        </w:rPr>
+        <w:t xml:space="preserve"> - This is a Frontend Solution tailor made for Guerrilla Games (Sony Europe) Continuous Integration Process. </w:t>
+      </w:r>
+    </w:p>
+    <w:p>
+      <w:pPr>
+        <w:rPr>
+          <w:lang w:val="en-US"/>
+        </w:rPr>
+      </w:pPr>
+      <w:r>
+        <w:rPr>
+          <w:lang w:val="en-US"/>
+        </w:rPr>
+        <w:t xml:space="preserve">The idea was to replace their continuous integration tool , </w:t>
+      </w:r>
+      <w:proofErr w:type="spellStart"/>
+      <w:r>
+        <w:rPr>
+          <w:lang w:val="en-US"/>
+        </w:rPr>
+        <w:t>CruiseControl</w:t>
+      </w:r>
+      <w:proofErr w:type="spellEnd"/>
+      <w:r>
+        <w:rPr>
+          <w:lang w:val="en-US"/>
+        </w:rPr>
+        <w:t xml:space="preserve">, by a custom made solution built on C#, capable of accessing the Perforce and </w:t>
+      </w:r>
+      <w:proofErr w:type="spellStart"/>
+      <w:r>
+        <w:rPr>
+          <w:lang w:val="en-US"/>
+        </w:rPr>
+        <w:t>DevTrack</w:t>
+      </w:r>
+      <w:proofErr w:type="spellEnd"/>
+      <w:r>
+        <w:rPr>
+          <w:lang w:val="en-US"/>
+        </w:rPr>
+        <w:t xml:space="preserve"> API and able to provide a comprehensive dashboard control.</w:t>
+      </w:r>
+    </w:p>
+    <w:p>
+      <w:pPr>
+        <w:rPr>
+          <w:lang w:val="en-US"/>
+        </w:rPr>
+      </w:pPr>
+      <w:r>
+        <w:rPr>
+          <w:lang w:val="en-US"/>
+        </w:rPr>
+        <w:t xml:space="preserve">The project was split in two , </w:t>
+      </w:r>
+      <w:proofErr w:type="spellStart"/>
+      <w:r>
+        <w:rPr>
+          <w:lang w:val="en-US"/>
+        </w:rPr>
+        <w:t>GuerrillaBuild</w:t>
+      </w:r>
+      <w:proofErr w:type="spellEnd"/>
+      <w:r>
+        <w:rPr>
+          <w:lang w:val="en-US"/>
+        </w:rPr>
+        <w:t xml:space="preserve">, the backend C# app that will control all the information related to the build process and </w:t>
+      </w:r>
+      <w:proofErr w:type="spellStart"/>
+      <w:r>
+        <w:rPr>
+          <w:lang w:val="en-US"/>
+        </w:rPr>
+        <w:t>BuildZone</w:t>
+      </w:r>
+      <w:proofErr w:type="spellEnd"/>
+      <w:r>
+        <w:rPr>
+          <w:lang w:val="en-US"/>
+        </w:rPr>
+        <w:t>, that will provide access to the vital information.</w:t>
+      </w:r>
+    </w:p>
+    <w:p>
+      <w:pPr>
+        <w:rPr>
+          <w:lang w:val="en-US"/>
+        </w:rPr>
+      </w:pPr>
+      <w:r>
+        <w:rPr>
+          <w:lang w:val="en-US"/>
+        </w:rPr>
+        <w:t>We were a team of two developers and we started working on the foundations for the C# app and quickly after we split and I was in charge of creating the Frontend solution.</w:t>
+      </w:r>
+    </w:p>
+    <w:p>
+      <w:pPr>
+        <w:rPr>
+          <w:lang w:val="en-US"/>
+        </w:rPr>
+      </w:pPr>
+      <w:r>
+        <w:rPr>
+          <w:lang w:val="en-US"/>
+        </w:rPr>
+        <w:t>It was clear from the beginning that the frontend solution would be taking advantage of the web and it will deliver HTML documents.</w:t>
+      </w:r>
+    </w:p>
+    <w:p>
+      <w:pPr>
+        <w:rPr>
+          <w:lang w:val="en-US"/>
+        </w:rPr>
+      </w:pPr>
+      <w:r>
+        <w:rPr>
+          <w:lang w:val="en-US"/>
+        </w:rPr>
+        <w:t xml:space="preserve">The architecture of </w:t>
+      </w:r>
+      <w:proofErr w:type="spellStart"/>
+      <w:r>
+        <w:rPr>
+          <w:lang w:val="en-US"/>
+        </w:rPr>
+        <w:t>Buildzone</w:t>
+      </w:r>
+      <w:proofErr w:type="spellEnd"/>
+      <w:r>
+        <w:rPr>
+          <w:lang w:val="en-US"/>
+        </w:rPr>
+        <w:t xml:space="preserve"> is based on an open source HTTP server written in C# named Kayak, extended to read input in XML and JSON formats from the output of the build process and deliver a comprehensive Dashboard rendered in HTML using bootstrap and </w:t>
+      </w:r>
+      <w:proofErr w:type="spellStart"/>
+      <w:r>
+        <w:rPr>
+          <w:lang w:val="en-US"/>
+        </w:rPr>
+        <w:t>jquery</w:t>
+      </w:r>
+      <w:proofErr w:type="spellEnd"/>
+      <w:r>
+        <w:rPr>
+          <w:lang w:val="en-US"/>
+        </w:rPr>
+        <w:t xml:space="preserve">. By allowing access to several API s (Perforce and </w:t>
+      </w:r>
+      <w:proofErr w:type="spellStart"/>
+      <w:r>
+        <w:rPr>
+          <w:lang w:val="en-US"/>
+        </w:rPr>
+        <w:t>Devtrack</w:t>
+      </w:r>
+      <w:proofErr w:type="spellEnd"/>
+      <w:r>
+        <w:rPr>
+          <w:lang w:val="en-US"/>
+        </w:rPr>
+        <w:t>) the web app had control capabilities over the build farm.</w:t>
+      </w:r>
+    </w:p>
+    <w:p>
+      <w:pPr>
+        <w:rPr>
+          <w:lang w:val="en-US"/>
+        </w:rPr>
+      </w:pPr>
+      <w:r>
+        <w:rPr>
+          <w:lang w:val="en-US"/>
+        </w:rPr>
+        <w:t>Very unfortunately, Sony confidentiality policy is very strong. Therefore I am unable to provide any link, preview of the software or any access to the code. Still, I want to point out that I can get references from relevant ex-team colleagues about the project</w:t>
+      </w:r>
+    </w:p>
+    <w:p>
+      <w:pPr>
+        <w:rPr>
+          <w:lang w:val="en-US"/>
+        </w:rPr>
+      </w:pPr>
     </w:p>
     <w:sectPr>
       <w:pgSz w:w="11906" w:h="16838"/>
@@ -1014,6 +1930,18 @@
     <w:uiPriority w:val="99"/>
     <w:semiHidden/>
     <w:unhideWhenUsed/>
+  </w:style>
+  <w:style w:type="character" w:styleId="Hyperlink">
+    <w:name w:val="Hyperlink"/>
+    <w:basedOn w:val="DefaultParagraphFont"/>
+    <w:uiPriority w:val="99"/>
+    <w:semiHidden/>
+    <w:unhideWhenUsed/>
+    <w:rsid w:val="008F49FB"/>
+    <w:rPr>
+      <w:color w:val="0000FF" w:themeColor="hyperlink"/>
+      <w:u w:val="single"/>
+    </w:rPr>
   </w:style>
 </w:styles>
 </file>

</xml_diff>